<commit_message>
Form edit Restore settings
</commit_message>
<xml_diff>
--- a/Fall_2017/work/jmm11009/p1/Form Vermont App.docx
+++ b/Fall_2017/work/jmm11009/p1/Form Vermont App.docx
@@ -1503,7 +1503,17 @@
           <w:sz w:val="18"/>
           <w:szCs w:val="18"/>
         </w:rPr>
-        <w:t>If YES, please explain the circumstances on the next page.</w:t>
+        <w:t>If YES, please explain the circumstances o</w:t>
+      </w:r>
+      <w:bookmarkStart w:id="0" w:name="_GoBack"/>
+      <w:bookmarkEnd w:id="0"/>
+      <w:r>
+        <w:rPr>
+          <w:rFonts w:ascii="Times" w:eastAsia="Times" w:hAnsi="Times" w:cs="Times"/>
+          <w:sz w:val="18"/>
+          <w:szCs w:val="18"/>
+        </w:rPr>
+        <w:t>n the next page.</w:t>
       </w:r>
     </w:p>
     <w:p>
@@ -2299,17 +2309,7 @@
           <w:sz w:val="20"/>
           <w:szCs w:val="20"/>
         </w:rPr>
-        <w:t xml:space="preserve">□ The Application is GRANTED in part and DENIED in </w:t>
-      </w:r>
-      <w:bookmarkStart w:id="0" w:name="_GoBack"/>
-      <w:bookmarkEnd w:id="0"/>
-      <w:r>
-        <w:rPr>
-          <w:rFonts w:ascii="Times" w:eastAsia="Times" w:hAnsi="Times" w:cs="Times"/>
-          <w:sz w:val="20"/>
-          <w:szCs w:val="20"/>
-        </w:rPr>
-        <w:t>part Applicant is a financially needy person; however, based on the financial statement, Applicant has the ability to pay the costs of service without expending income or liquid resources necessary for the maintenance of the applicant and all dependents. THE FILING FEES ARE WAIVED. THE COSTS OF SERVICE ARE NOT WAIVED.</w:t>
+        <w:t>□ The Application is GRANTED in part and DENIED in part Applicant is a financially needy person; however, based on the financial statement, Applicant has the ability to pay the costs of service without expending income or liquid resources necessary for the maintenance of the applicant and all dependents. THE FILING FEES ARE WAIVED. THE COSTS OF SERVICE ARE NOT WAIVED.</w:t>
       </w:r>
     </w:p>
     <w:p>
@@ -3512,7 +3512,7 @@
 </file>
 
 <file path=customXml/itemProps1.xml><?xml version="1.0" encoding="utf-8"?>
-<ds:datastoreItem xmlns:ds="http://schemas.openxmlformats.org/officeDocument/2006/customXml" ds:itemID="{1D834BE9-30C7-654D-8EBB-D77B1674A1D8}">
+<ds:datastoreItem xmlns:ds="http://schemas.openxmlformats.org/officeDocument/2006/customXml" ds:itemID="{4ABA4776-3675-7D4E-A913-DF915E43B09D}">
   <ds:schemaRefs>
     <ds:schemaRef ds:uri="http://schemas.openxmlformats.org/officeDocument/2006/bibliography"/>
   </ds:schemaRefs>

</xml_diff>